<commit_message>
a bunch of updates, now its ready to submit
</commit_message>
<xml_diff>
--- a/resources/ref.docx
+++ b/resources/ref.docx
@@ -171,10 +171,21 @@
         <w:rPr>
           <w:rStyle w:val="VerbatimChar"/>
         </w:rPr>
-        <w:t xml:space="preserve"> Verbatim Char </w:t>
-      </w:r>
-      <w:r>
-        <w:t xml:space="preserve"> .    </w:t>
+        <w:t xml:space="preserve"> Verbatim </w:t>
+      </w:r>
+      <w:proofErr w:type="gramStart"/>
+      <w:r>
+        <w:rPr>
+          <w:rStyle w:val="VerbatimChar"/>
+        </w:rPr>
+        <w:t xml:space="preserve">Char </w:t>
+      </w:r>
+      <w:r>
+        <w:t xml:space="preserve"> .</w:t>
+      </w:r>
+      <w:proofErr w:type="gramEnd"/>
+      <w:r>
+        <w:t xml:space="preserve">    </w:t>
       </w:r>
       <w:hyperlink r:id="rId7">
         <w:r>
@@ -298,7 +309,15 @@
         <w:pStyle w:val="DefinitionTerm"/>
       </w:pPr>
       <w:r>
-        <w:t xml:space="preserve"> DefinitionTerm </w:t>
+        <w:t xml:space="preserve"> </w:t>
+      </w:r>
+      <w:proofErr w:type="spellStart"/>
+      <w:r>
+        <w:t>DefinitionTerm</w:t>
+      </w:r>
+      <w:proofErr w:type="spellEnd"/>
+      <w:r>
+        <w:t xml:space="preserve"> </w:t>
       </w:r>
     </w:p>
     <w:p>
@@ -314,7 +333,15 @@
         <w:pStyle w:val="DefinitionTerm"/>
       </w:pPr>
       <w:r>
-        <w:t xml:space="preserve"> DefinitionTerm </w:t>
+        <w:t xml:space="preserve"> </w:t>
+      </w:r>
+      <w:proofErr w:type="spellStart"/>
+      <w:r>
+        <w:t>DefinitionTerm</w:t>
+      </w:r>
+      <w:proofErr w:type="spellEnd"/>
+      <w:r>
+        <w:t xml:space="preserve"> </w:t>
       </w:r>
     </w:p>
     <w:p>
@@ -543,7 +570,7 @@
   <w:abstractNum w:abstractNumId="0" w15:restartNumberingAfterBreak="0">
     <w:nsid w:val="FFFFFF7C"/>
     <w:multiLevelType w:val="singleLevel"/>
-    <w:tmpl w:val="5D9EF8AC"/>
+    <w:tmpl w:val="9BC670FA"/>
     <w:lvl w:ilvl="0">
       <w:start w:val="1"/>
       <w:numFmt w:val="decimal"/>
@@ -560,7 +587,7 @@
   <w:abstractNum w:abstractNumId="1" w15:restartNumberingAfterBreak="0">
     <w:nsid w:val="FFFFFF7D"/>
     <w:multiLevelType w:val="singleLevel"/>
-    <w:tmpl w:val="99AA94A0"/>
+    <w:tmpl w:val="8BA4ABA6"/>
     <w:lvl w:ilvl="0">
       <w:start w:val="1"/>
       <w:numFmt w:val="decimal"/>
@@ -577,7 +604,7 @@
   <w:abstractNum w:abstractNumId="2" w15:restartNumberingAfterBreak="0">
     <w:nsid w:val="FFFFFF7E"/>
     <w:multiLevelType w:val="singleLevel"/>
-    <w:tmpl w:val="51661A8C"/>
+    <w:tmpl w:val="AD0AC942"/>
     <w:lvl w:ilvl="0">
       <w:start w:val="1"/>
       <w:numFmt w:val="decimal"/>
@@ -594,7 +621,7 @@
   <w:abstractNum w:abstractNumId="3" w15:restartNumberingAfterBreak="0">
     <w:nsid w:val="FFFFFF7F"/>
     <w:multiLevelType w:val="singleLevel"/>
-    <w:tmpl w:val="C7546AD0"/>
+    <w:tmpl w:val="9288F4B8"/>
     <w:lvl w:ilvl="0">
       <w:start w:val="1"/>
       <w:numFmt w:val="decimal"/>
@@ -611,7 +638,7 @@
   <w:abstractNum w:abstractNumId="4" w15:restartNumberingAfterBreak="0">
     <w:nsid w:val="FFFFFF80"/>
     <w:multiLevelType w:val="singleLevel"/>
-    <w:tmpl w:val="C9B81DE2"/>
+    <w:tmpl w:val="97341B6A"/>
     <w:lvl w:ilvl="0">
       <w:start w:val="1"/>
       <w:numFmt w:val="bullet"/>
@@ -631,7 +658,7 @@
   <w:abstractNum w:abstractNumId="5" w15:restartNumberingAfterBreak="0">
     <w:nsid w:val="FFFFFF81"/>
     <w:multiLevelType w:val="singleLevel"/>
-    <w:tmpl w:val="B93823B8"/>
+    <w:tmpl w:val="01E86238"/>
     <w:lvl w:ilvl="0">
       <w:start w:val="1"/>
       <w:numFmt w:val="bullet"/>
@@ -651,7 +678,7 @@
   <w:abstractNum w:abstractNumId="6" w15:restartNumberingAfterBreak="0">
     <w:nsid w:val="FFFFFF82"/>
     <w:multiLevelType w:val="singleLevel"/>
-    <w:tmpl w:val="A06244BC"/>
+    <w:tmpl w:val="84845A16"/>
     <w:lvl w:ilvl="0">
       <w:start w:val="1"/>
       <w:numFmt w:val="bullet"/>
@@ -671,7 +698,7 @@
   <w:abstractNum w:abstractNumId="7" w15:restartNumberingAfterBreak="0">
     <w:nsid w:val="FFFFFF83"/>
     <w:multiLevelType w:val="singleLevel"/>
-    <w:tmpl w:val="4EF6B6F6"/>
+    <w:tmpl w:val="6B10A7D0"/>
     <w:lvl w:ilvl="0">
       <w:start w:val="1"/>
       <w:numFmt w:val="bullet"/>
@@ -691,7 +718,7 @@
   <w:abstractNum w:abstractNumId="8" w15:restartNumberingAfterBreak="0">
     <w:nsid w:val="FFFFFF88"/>
     <w:multiLevelType w:val="singleLevel"/>
-    <w:tmpl w:val="38AC80CE"/>
+    <w:tmpl w:val="C1E04E0C"/>
     <w:lvl w:ilvl="0">
       <w:start w:val="1"/>
       <w:numFmt w:val="decimal"/>
@@ -708,7 +735,7 @@
   <w:abstractNum w:abstractNumId="9" w15:restartNumberingAfterBreak="0">
     <w:nsid w:val="FFFFFF89"/>
     <w:multiLevelType w:val="singleLevel"/>
-    <w:tmpl w:val="9450433E"/>
+    <w:tmpl w:val="4FC4ACAA"/>
     <w:lvl w:ilvl="0">
       <w:start w:val="1"/>
       <w:numFmt w:val="bullet"/>
@@ -1512,10 +1539,12 @@
     <w:basedOn w:val="Normal"/>
     <w:next w:val="BodyText"/>
     <w:qFormat/>
+    <w:rsid w:val="00DA06F6"/>
     <w:pPr>
       <w:keepNext/>
       <w:keepLines/>
       <w:spacing w:before="300" w:after="300"/>
+      <w:jc w:val="both"/>
     </w:pPr>
     <w:rPr>
       <w:sz w:val="20"/>

</xml_diff>

<commit_message>
add hidden class to ref.docx (which may or may not be used)
</commit_message>
<xml_diff>
--- a/resources/ref.docx
+++ b/resources/ref.docx
@@ -1,6 +1,6 @@
 
 <file path=word/document.xml><?xml version="1.0" encoding="utf-8"?>
-<w:document xmlns:wpc="http://schemas.microsoft.com/office/word/2010/wordprocessingCanvas" xmlns:cx="http://schemas.microsoft.com/office/drawing/2014/chartex" xmlns:cx1="http://schemas.microsoft.com/office/drawing/2015/9/8/chartex" xmlns:cx2="http://schemas.microsoft.com/office/drawing/2015/10/21/chartex" xmlns:cx3="http://schemas.microsoft.com/office/drawing/2016/5/9/chartex" xmlns:cx4="http://schemas.microsoft.com/office/drawing/2016/5/10/chartex" xmlns:cx5="http://schemas.microsoft.com/office/drawing/2016/5/11/chartex" xmlns:cx6="http://schemas.microsoft.com/office/drawing/2016/5/12/chartex" xmlns:cx7="http://schemas.microsoft.com/office/drawing/2016/5/13/chartex" xmlns:cx8="http://schemas.microsoft.com/office/drawing/2016/5/14/chartex" xmlns:mc="http://schemas.openxmlformats.org/markup-compatibility/2006" xmlns:aink="http://schemas.microsoft.com/office/drawing/2016/ink" xmlns:am3d="http://schemas.microsoft.com/office/drawing/2017/model3d" xmlns:o="urn:schemas-microsoft-com:office:office" xmlns:r="http://schemas.openxmlformats.org/officeDocument/2006/relationships" xmlns:m="http://schemas.openxmlformats.org/officeDocument/2006/math" xmlns:v="urn:schemas-microsoft-com:vml" xmlns:wp14="http://schemas.microsoft.com/office/word/2010/wordprocessingDrawing" xmlns:wp="http://schemas.openxmlformats.org/drawingml/2006/wordprocessingDrawing" xmlns:w10="urn:schemas-microsoft-com:office:word" xmlns:w="http://schemas.openxmlformats.org/wordprocessingml/2006/main" xmlns:w14="http://schemas.microsoft.com/office/word/2010/wordml" xmlns:w15="http://schemas.microsoft.com/office/word/2012/wordml" xmlns:w16cex="http://schemas.microsoft.com/office/word/2018/wordml/cex" xmlns:w16cid="http://schemas.microsoft.com/office/word/2016/wordml/cid" xmlns:w16="http://schemas.microsoft.com/office/word/2018/wordml" xmlns:w16sdtdh="http://schemas.microsoft.com/office/word/2020/wordml/sdtdatahash" xmlns:w16se="http://schemas.microsoft.com/office/word/2015/wordml/symex" xmlns:wpg="http://schemas.microsoft.com/office/word/2010/wordprocessingGroup" xmlns:wpi="http://schemas.microsoft.com/office/word/2010/wordprocessingInk" xmlns:wne="http://schemas.microsoft.com/office/word/2006/wordml" xmlns:wps="http://schemas.microsoft.com/office/word/2010/wordprocessingShape" mc:Ignorable="w14 w15 w16se w16cid w16 w16cex w16sdtdh wp14">
+<w:document xmlns:wpc="http://schemas.microsoft.com/office/word/2010/wordprocessingCanvas" xmlns:cx="http://schemas.microsoft.com/office/drawing/2014/chartex" xmlns:cx1="http://schemas.microsoft.com/office/drawing/2015/9/8/chartex" xmlns:cx2="http://schemas.microsoft.com/office/drawing/2015/10/21/chartex" xmlns:cx3="http://schemas.microsoft.com/office/drawing/2016/5/9/chartex" xmlns:cx4="http://schemas.microsoft.com/office/drawing/2016/5/10/chartex" xmlns:cx5="http://schemas.microsoft.com/office/drawing/2016/5/11/chartex" xmlns:cx6="http://schemas.microsoft.com/office/drawing/2016/5/12/chartex" xmlns:cx7="http://schemas.microsoft.com/office/drawing/2016/5/13/chartex" xmlns:cx8="http://schemas.microsoft.com/office/drawing/2016/5/14/chartex" xmlns:mc="http://schemas.openxmlformats.org/markup-compatibility/2006" xmlns:aink="http://schemas.microsoft.com/office/drawing/2016/ink" xmlns:am3d="http://schemas.microsoft.com/office/drawing/2017/model3d" xmlns:o="urn:schemas-microsoft-com:office:office" xmlns:oel="http://schemas.microsoft.com/office/2019/extlst" xmlns:r="http://schemas.openxmlformats.org/officeDocument/2006/relationships" xmlns:m="http://schemas.openxmlformats.org/officeDocument/2006/math" xmlns:v="urn:schemas-microsoft-com:vml" xmlns:wp14="http://schemas.microsoft.com/office/word/2010/wordprocessingDrawing" xmlns:wp="http://schemas.openxmlformats.org/drawingml/2006/wordprocessingDrawing" xmlns:w10="urn:schemas-microsoft-com:office:word" xmlns:w="http://schemas.openxmlformats.org/wordprocessingml/2006/main" xmlns:w14="http://schemas.microsoft.com/office/word/2010/wordml" xmlns:w15="http://schemas.microsoft.com/office/word/2012/wordml" xmlns:w16cex="http://schemas.microsoft.com/office/word/2018/wordml/cex" xmlns:w16cid="http://schemas.microsoft.com/office/word/2016/wordml/cid" xmlns:w16="http://schemas.microsoft.com/office/word/2018/wordml" xmlns:w16du="http://schemas.microsoft.com/office/word/2023/wordml/word16du" xmlns:w16sdtdh="http://schemas.microsoft.com/office/word/2020/wordml/sdtdatahash" xmlns:w16sdtfl="http://schemas.microsoft.com/office/word/2024/wordml/sdtformatlock" xmlns:w16se="http://schemas.microsoft.com/office/word/2015/wordml/symex" xmlns:wpg="http://schemas.microsoft.com/office/word/2010/wordprocessingGroup" xmlns:wpi="http://schemas.microsoft.com/office/word/2010/wordprocessingInk" xmlns:wne="http://schemas.microsoft.com/office/word/2006/wordml" xmlns:wps="http://schemas.microsoft.com/office/word/2010/wordprocessingShape" mc:Ignorable="w14 w15 w16se w16cid w16 w16cex w16sdtdh w16sdtfl w16du wp14">
   <w:body>
     <w:tbl>
       <w:tblPr>
@@ -379,7 +379,7 @@
 </file>
 
 <file path=word/endnotes.xml><?xml version="1.0" encoding="utf-8"?>
-<w:endnotes xmlns:wpc="http://schemas.microsoft.com/office/word/2010/wordprocessingCanvas" xmlns:cx="http://schemas.microsoft.com/office/drawing/2014/chartex" xmlns:cx1="http://schemas.microsoft.com/office/drawing/2015/9/8/chartex" xmlns:cx2="http://schemas.microsoft.com/office/drawing/2015/10/21/chartex" xmlns:cx3="http://schemas.microsoft.com/office/drawing/2016/5/9/chartex" xmlns:cx4="http://schemas.microsoft.com/office/drawing/2016/5/10/chartex" xmlns:cx5="http://schemas.microsoft.com/office/drawing/2016/5/11/chartex" xmlns:cx6="http://schemas.microsoft.com/office/drawing/2016/5/12/chartex" xmlns:cx7="http://schemas.microsoft.com/office/drawing/2016/5/13/chartex" xmlns:cx8="http://schemas.microsoft.com/office/drawing/2016/5/14/chartex" xmlns:mc="http://schemas.openxmlformats.org/markup-compatibility/2006" xmlns:aink="http://schemas.microsoft.com/office/drawing/2016/ink" xmlns:am3d="http://schemas.microsoft.com/office/drawing/2017/model3d" xmlns:o="urn:schemas-microsoft-com:office:office" xmlns:r="http://schemas.openxmlformats.org/officeDocument/2006/relationships" xmlns:m="http://schemas.openxmlformats.org/officeDocument/2006/math" xmlns:v="urn:schemas-microsoft-com:vml" xmlns:wp14="http://schemas.microsoft.com/office/word/2010/wordprocessingDrawing" xmlns:wp="http://schemas.openxmlformats.org/drawingml/2006/wordprocessingDrawing" xmlns:w10="urn:schemas-microsoft-com:office:word" xmlns:w="http://schemas.openxmlformats.org/wordprocessingml/2006/main" xmlns:w14="http://schemas.microsoft.com/office/word/2010/wordml" xmlns:w15="http://schemas.microsoft.com/office/word/2012/wordml" xmlns:w16cex="http://schemas.microsoft.com/office/word/2018/wordml/cex" xmlns:w16cid="http://schemas.microsoft.com/office/word/2016/wordml/cid" xmlns:w16="http://schemas.microsoft.com/office/word/2018/wordml" xmlns:w16sdtdh="http://schemas.microsoft.com/office/word/2020/wordml/sdtdatahash" xmlns:w16se="http://schemas.microsoft.com/office/word/2015/wordml/symex" xmlns:wpg="http://schemas.microsoft.com/office/word/2010/wordprocessingGroup" xmlns:wpi="http://schemas.microsoft.com/office/word/2010/wordprocessingInk" xmlns:wne="http://schemas.microsoft.com/office/word/2006/wordml" xmlns:wps="http://schemas.microsoft.com/office/word/2010/wordprocessingShape" mc:Ignorable="w14 w15 w16se w16cid w16 w16cex w16sdtdh wp14">
+<w:endnotes xmlns:wpc="http://schemas.microsoft.com/office/word/2010/wordprocessingCanvas" xmlns:cx="http://schemas.microsoft.com/office/drawing/2014/chartex" xmlns:cx1="http://schemas.microsoft.com/office/drawing/2015/9/8/chartex" xmlns:cx2="http://schemas.microsoft.com/office/drawing/2015/10/21/chartex" xmlns:cx3="http://schemas.microsoft.com/office/drawing/2016/5/9/chartex" xmlns:cx4="http://schemas.microsoft.com/office/drawing/2016/5/10/chartex" xmlns:cx5="http://schemas.microsoft.com/office/drawing/2016/5/11/chartex" xmlns:cx6="http://schemas.microsoft.com/office/drawing/2016/5/12/chartex" xmlns:cx7="http://schemas.microsoft.com/office/drawing/2016/5/13/chartex" xmlns:cx8="http://schemas.microsoft.com/office/drawing/2016/5/14/chartex" xmlns:mc="http://schemas.openxmlformats.org/markup-compatibility/2006" xmlns:aink="http://schemas.microsoft.com/office/drawing/2016/ink" xmlns:am3d="http://schemas.microsoft.com/office/drawing/2017/model3d" xmlns:o="urn:schemas-microsoft-com:office:office" xmlns:oel="http://schemas.microsoft.com/office/2019/extlst" xmlns:r="http://schemas.openxmlformats.org/officeDocument/2006/relationships" xmlns:m="http://schemas.openxmlformats.org/officeDocument/2006/math" xmlns:v="urn:schemas-microsoft-com:vml" xmlns:wp14="http://schemas.microsoft.com/office/word/2010/wordprocessingDrawing" xmlns:wp="http://schemas.openxmlformats.org/drawingml/2006/wordprocessingDrawing" xmlns:w10="urn:schemas-microsoft-com:office:word" xmlns:w="http://schemas.openxmlformats.org/wordprocessingml/2006/main" xmlns:w14="http://schemas.microsoft.com/office/word/2010/wordml" xmlns:w15="http://schemas.microsoft.com/office/word/2012/wordml" xmlns:w16cex="http://schemas.microsoft.com/office/word/2018/wordml/cex" xmlns:w16cid="http://schemas.microsoft.com/office/word/2016/wordml/cid" xmlns:w16="http://schemas.microsoft.com/office/word/2018/wordml" xmlns:w16du="http://schemas.microsoft.com/office/word/2023/wordml/word16du" xmlns:w16sdtdh="http://schemas.microsoft.com/office/word/2020/wordml/sdtdatahash" xmlns:w16sdtfl="http://schemas.microsoft.com/office/word/2024/wordml/sdtformatlock" xmlns:w16se="http://schemas.microsoft.com/office/word/2015/wordml/symex" xmlns:wpg="http://schemas.microsoft.com/office/word/2010/wordprocessingGroup" xmlns:wpi="http://schemas.microsoft.com/office/word/2010/wordprocessingInk" xmlns:wne="http://schemas.microsoft.com/office/word/2006/wordml" xmlns:wps="http://schemas.microsoft.com/office/word/2010/wordprocessingShape" mc:Ignorable="w14 w15 w16se w16cid w16 w16cex w16sdtdh w16sdtfl w16du wp14">
   <w:endnote w:type="separator" w:id="-1">
     <w:p>
       <w:pPr>
@@ -404,7 +404,7 @@
 </file>
 
 <file path=word/footer1.xml><?xml version="1.0" encoding="utf-8"?>
-<w:ftr xmlns:wpc="http://schemas.microsoft.com/office/word/2010/wordprocessingCanvas" xmlns:cx="http://schemas.microsoft.com/office/drawing/2014/chartex" xmlns:cx1="http://schemas.microsoft.com/office/drawing/2015/9/8/chartex" xmlns:cx2="http://schemas.microsoft.com/office/drawing/2015/10/21/chartex" xmlns:cx3="http://schemas.microsoft.com/office/drawing/2016/5/9/chartex" xmlns:cx4="http://schemas.microsoft.com/office/drawing/2016/5/10/chartex" xmlns:cx5="http://schemas.microsoft.com/office/drawing/2016/5/11/chartex" xmlns:cx6="http://schemas.microsoft.com/office/drawing/2016/5/12/chartex" xmlns:cx7="http://schemas.microsoft.com/office/drawing/2016/5/13/chartex" xmlns:cx8="http://schemas.microsoft.com/office/drawing/2016/5/14/chartex" xmlns:mc="http://schemas.openxmlformats.org/markup-compatibility/2006" xmlns:aink="http://schemas.microsoft.com/office/drawing/2016/ink" xmlns:am3d="http://schemas.microsoft.com/office/drawing/2017/model3d" xmlns:o="urn:schemas-microsoft-com:office:office" xmlns:r="http://schemas.openxmlformats.org/officeDocument/2006/relationships" xmlns:m="http://schemas.openxmlformats.org/officeDocument/2006/math" xmlns:v="urn:schemas-microsoft-com:vml" xmlns:wp14="http://schemas.microsoft.com/office/word/2010/wordprocessingDrawing" xmlns:wp="http://schemas.openxmlformats.org/drawingml/2006/wordprocessingDrawing" xmlns:w10="urn:schemas-microsoft-com:office:word" xmlns:w="http://schemas.openxmlformats.org/wordprocessingml/2006/main" xmlns:w14="http://schemas.microsoft.com/office/word/2010/wordml" xmlns:w15="http://schemas.microsoft.com/office/word/2012/wordml" xmlns:w16cex="http://schemas.microsoft.com/office/word/2018/wordml/cex" xmlns:w16cid="http://schemas.microsoft.com/office/word/2016/wordml/cid" xmlns:w16="http://schemas.microsoft.com/office/word/2018/wordml" xmlns:w16sdtdh="http://schemas.microsoft.com/office/word/2020/wordml/sdtdatahash" xmlns:w16se="http://schemas.microsoft.com/office/word/2015/wordml/symex" xmlns:wpg="http://schemas.microsoft.com/office/word/2010/wordprocessingGroup" xmlns:wpi="http://schemas.microsoft.com/office/word/2010/wordprocessingInk" xmlns:wne="http://schemas.microsoft.com/office/word/2006/wordml" xmlns:wps="http://schemas.microsoft.com/office/word/2010/wordprocessingShape" mc:Ignorable="w14 w15 w16se w16cid w16 w16cex w16sdtdh wp14">
+<w:ftr xmlns:wpc="http://schemas.microsoft.com/office/word/2010/wordprocessingCanvas" xmlns:cx="http://schemas.microsoft.com/office/drawing/2014/chartex" xmlns:cx1="http://schemas.microsoft.com/office/drawing/2015/9/8/chartex" xmlns:cx2="http://schemas.microsoft.com/office/drawing/2015/10/21/chartex" xmlns:cx3="http://schemas.microsoft.com/office/drawing/2016/5/9/chartex" xmlns:cx4="http://schemas.microsoft.com/office/drawing/2016/5/10/chartex" xmlns:cx5="http://schemas.microsoft.com/office/drawing/2016/5/11/chartex" xmlns:cx6="http://schemas.microsoft.com/office/drawing/2016/5/12/chartex" xmlns:cx7="http://schemas.microsoft.com/office/drawing/2016/5/13/chartex" xmlns:cx8="http://schemas.microsoft.com/office/drawing/2016/5/14/chartex" xmlns:mc="http://schemas.openxmlformats.org/markup-compatibility/2006" xmlns:aink="http://schemas.microsoft.com/office/drawing/2016/ink" xmlns:am3d="http://schemas.microsoft.com/office/drawing/2017/model3d" xmlns:o="urn:schemas-microsoft-com:office:office" xmlns:oel="http://schemas.microsoft.com/office/2019/extlst" xmlns:r="http://schemas.openxmlformats.org/officeDocument/2006/relationships" xmlns:m="http://schemas.openxmlformats.org/officeDocument/2006/math" xmlns:v="urn:schemas-microsoft-com:vml" xmlns:wp14="http://schemas.microsoft.com/office/word/2010/wordprocessingDrawing" xmlns:wp="http://schemas.openxmlformats.org/drawingml/2006/wordprocessingDrawing" xmlns:w10="urn:schemas-microsoft-com:office:word" xmlns:w="http://schemas.openxmlformats.org/wordprocessingml/2006/main" xmlns:w14="http://schemas.microsoft.com/office/word/2010/wordml" xmlns:w15="http://schemas.microsoft.com/office/word/2012/wordml" xmlns:w16cex="http://schemas.microsoft.com/office/word/2018/wordml/cex" xmlns:w16cid="http://schemas.microsoft.com/office/word/2016/wordml/cid" xmlns:w16="http://schemas.microsoft.com/office/word/2018/wordml" xmlns:w16du="http://schemas.microsoft.com/office/word/2023/wordml/word16du" xmlns:w16sdtdh="http://schemas.microsoft.com/office/word/2020/wordml/sdtdatahash" xmlns:w16sdtfl="http://schemas.microsoft.com/office/word/2024/wordml/sdtformatlock" xmlns:w16se="http://schemas.microsoft.com/office/word/2015/wordml/symex" xmlns:wpg="http://schemas.microsoft.com/office/word/2010/wordprocessingGroup" xmlns:wpi="http://schemas.microsoft.com/office/word/2010/wordprocessingInk" xmlns:wne="http://schemas.microsoft.com/office/word/2006/wordml" xmlns:wps="http://schemas.microsoft.com/office/word/2010/wordprocessingShape" mc:Ignorable="w14 w15 w16se w16cid w16 w16cex w16sdtdh w16sdtfl w16du wp14">
   <w:sdt>
     <w:sdtPr>
       <w:rPr>
@@ -416,11 +416,6 @@
         <w:docPartUnique/>
       </w:docPartObj>
     </w:sdtPr>
-    <w:sdtEndPr>
-      <w:rPr>
-        <w:rStyle w:val="PageNumber"/>
-      </w:rPr>
-    </w:sdtEndPr>
     <w:sdtContent>
       <w:p>
         <w:pPr>
@@ -461,7 +456,7 @@
 </file>
 
 <file path=word/footer2.xml><?xml version="1.0" encoding="utf-8"?>
-<w:ftr xmlns:wpc="http://schemas.microsoft.com/office/word/2010/wordprocessingCanvas" xmlns:cx="http://schemas.microsoft.com/office/drawing/2014/chartex" xmlns:cx1="http://schemas.microsoft.com/office/drawing/2015/9/8/chartex" xmlns:cx2="http://schemas.microsoft.com/office/drawing/2015/10/21/chartex" xmlns:cx3="http://schemas.microsoft.com/office/drawing/2016/5/9/chartex" xmlns:cx4="http://schemas.microsoft.com/office/drawing/2016/5/10/chartex" xmlns:cx5="http://schemas.microsoft.com/office/drawing/2016/5/11/chartex" xmlns:cx6="http://schemas.microsoft.com/office/drawing/2016/5/12/chartex" xmlns:cx7="http://schemas.microsoft.com/office/drawing/2016/5/13/chartex" xmlns:cx8="http://schemas.microsoft.com/office/drawing/2016/5/14/chartex" xmlns:mc="http://schemas.openxmlformats.org/markup-compatibility/2006" xmlns:aink="http://schemas.microsoft.com/office/drawing/2016/ink" xmlns:am3d="http://schemas.microsoft.com/office/drawing/2017/model3d" xmlns:o="urn:schemas-microsoft-com:office:office" xmlns:r="http://schemas.openxmlformats.org/officeDocument/2006/relationships" xmlns:m="http://schemas.openxmlformats.org/officeDocument/2006/math" xmlns:v="urn:schemas-microsoft-com:vml" xmlns:wp14="http://schemas.microsoft.com/office/word/2010/wordprocessingDrawing" xmlns:wp="http://schemas.openxmlformats.org/drawingml/2006/wordprocessingDrawing" xmlns:w10="urn:schemas-microsoft-com:office:word" xmlns:w="http://schemas.openxmlformats.org/wordprocessingml/2006/main" xmlns:w14="http://schemas.microsoft.com/office/word/2010/wordml" xmlns:w15="http://schemas.microsoft.com/office/word/2012/wordml" xmlns:w16cex="http://schemas.microsoft.com/office/word/2018/wordml/cex" xmlns:w16cid="http://schemas.microsoft.com/office/word/2016/wordml/cid" xmlns:w16="http://schemas.microsoft.com/office/word/2018/wordml" xmlns:w16sdtdh="http://schemas.microsoft.com/office/word/2020/wordml/sdtdatahash" xmlns:w16se="http://schemas.microsoft.com/office/word/2015/wordml/symex" xmlns:wpg="http://schemas.microsoft.com/office/word/2010/wordprocessingGroup" xmlns:wpi="http://schemas.microsoft.com/office/word/2010/wordprocessingInk" xmlns:wne="http://schemas.microsoft.com/office/word/2006/wordml" xmlns:wps="http://schemas.microsoft.com/office/word/2010/wordprocessingShape" mc:Ignorable="w14 w15 w16se w16cid w16 w16cex w16sdtdh wp14">
+<w:ftr xmlns:wpc="http://schemas.microsoft.com/office/word/2010/wordprocessingCanvas" xmlns:cx="http://schemas.microsoft.com/office/drawing/2014/chartex" xmlns:cx1="http://schemas.microsoft.com/office/drawing/2015/9/8/chartex" xmlns:cx2="http://schemas.microsoft.com/office/drawing/2015/10/21/chartex" xmlns:cx3="http://schemas.microsoft.com/office/drawing/2016/5/9/chartex" xmlns:cx4="http://schemas.microsoft.com/office/drawing/2016/5/10/chartex" xmlns:cx5="http://schemas.microsoft.com/office/drawing/2016/5/11/chartex" xmlns:cx6="http://schemas.microsoft.com/office/drawing/2016/5/12/chartex" xmlns:cx7="http://schemas.microsoft.com/office/drawing/2016/5/13/chartex" xmlns:cx8="http://schemas.microsoft.com/office/drawing/2016/5/14/chartex" xmlns:mc="http://schemas.openxmlformats.org/markup-compatibility/2006" xmlns:aink="http://schemas.microsoft.com/office/drawing/2016/ink" xmlns:am3d="http://schemas.microsoft.com/office/drawing/2017/model3d" xmlns:o="urn:schemas-microsoft-com:office:office" xmlns:oel="http://schemas.microsoft.com/office/2019/extlst" xmlns:r="http://schemas.openxmlformats.org/officeDocument/2006/relationships" xmlns:m="http://schemas.openxmlformats.org/officeDocument/2006/math" xmlns:v="urn:schemas-microsoft-com:vml" xmlns:wp14="http://schemas.microsoft.com/office/word/2010/wordprocessingDrawing" xmlns:wp="http://schemas.openxmlformats.org/drawingml/2006/wordprocessingDrawing" xmlns:w10="urn:schemas-microsoft-com:office:word" xmlns:w="http://schemas.openxmlformats.org/wordprocessingml/2006/main" xmlns:w14="http://schemas.microsoft.com/office/word/2010/wordml" xmlns:w15="http://schemas.microsoft.com/office/word/2012/wordml" xmlns:w16cex="http://schemas.microsoft.com/office/word/2018/wordml/cex" xmlns:w16cid="http://schemas.microsoft.com/office/word/2016/wordml/cid" xmlns:w16="http://schemas.microsoft.com/office/word/2018/wordml" xmlns:w16du="http://schemas.microsoft.com/office/word/2023/wordml/word16du" xmlns:w16sdtdh="http://schemas.microsoft.com/office/word/2020/wordml/sdtdatahash" xmlns:w16sdtfl="http://schemas.microsoft.com/office/word/2024/wordml/sdtformatlock" xmlns:w16se="http://schemas.microsoft.com/office/word/2015/wordml/symex" xmlns:wpg="http://schemas.microsoft.com/office/word/2010/wordprocessingGroup" xmlns:wpi="http://schemas.microsoft.com/office/word/2010/wordprocessingInk" xmlns:wne="http://schemas.microsoft.com/office/word/2006/wordml" xmlns:wps="http://schemas.microsoft.com/office/word/2010/wordprocessingShape" mc:Ignorable="w14 w15 w16se w16cid w16 w16cex w16sdtdh w16sdtfl w16du wp14">
   <w:sdt>
     <w:sdtPr>
       <w:rPr>
@@ -473,11 +468,6 @@
         <w:docPartUnique/>
       </w:docPartObj>
     </w:sdtPr>
-    <w:sdtEndPr>
-      <w:rPr>
-        <w:rStyle w:val="PageNumber"/>
-      </w:rPr>
-    </w:sdtEndPr>
     <w:sdtContent>
       <w:p>
         <w:pPr>
@@ -531,7 +521,7 @@
 </file>
 
 <file path=word/footnotes.xml><?xml version="1.0" encoding="utf-8"?>
-<w:footnotes xmlns:wpc="http://schemas.microsoft.com/office/word/2010/wordprocessingCanvas" xmlns:cx="http://schemas.microsoft.com/office/drawing/2014/chartex" xmlns:cx1="http://schemas.microsoft.com/office/drawing/2015/9/8/chartex" xmlns:cx2="http://schemas.microsoft.com/office/drawing/2015/10/21/chartex" xmlns:cx3="http://schemas.microsoft.com/office/drawing/2016/5/9/chartex" xmlns:cx4="http://schemas.microsoft.com/office/drawing/2016/5/10/chartex" xmlns:cx5="http://schemas.microsoft.com/office/drawing/2016/5/11/chartex" xmlns:cx6="http://schemas.microsoft.com/office/drawing/2016/5/12/chartex" xmlns:cx7="http://schemas.microsoft.com/office/drawing/2016/5/13/chartex" xmlns:cx8="http://schemas.microsoft.com/office/drawing/2016/5/14/chartex" xmlns:mc="http://schemas.openxmlformats.org/markup-compatibility/2006" xmlns:aink="http://schemas.microsoft.com/office/drawing/2016/ink" xmlns:am3d="http://schemas.microsoft.com/office/drawing/2017/model3d" xmlns:o="urn:schemas-microsoft-com:office:office" xmlns:r="http://schemas.openxmlformats.org/officeDocument/2006/relationships" xmlns:m="http://schemas.openxmlformats.org/officeDocument/2006/math" xmlns:v="urn:schemas-microsoft-com:vml" xmlns:wp14="http://schemas.microsoft.com/office/word/2010/wordprocessingDrawing" xmlns:wp="http://schemas.openxmlformats.org/drawingml/2006/wordprocessingDrawing" xmlns:w10="urn:schemas-microsoft-com:office:word" xmlns:w="http://schemas.openxmlformats.org/wordprocessingml/2006/main" xmlns:w14="http://schemas.microsoft.com/office/word/2010/wordml" xmlns:w15="http://schemas.microsoft.com/office/word/2012/wordml" xmlns:w16cex="http://schemas.microsoft.com/office/word/2018/wordml/cex" xmlns:w16cid="http://schemas.microsoft.com/office/word/2016/wordml/cid" xmlns:w16="http://schemas.microsoft.com/office/word/2018/wordml" xmlns:w16sdtdh="http://schemas.microsoft.com/office/word/2020/wordml/sdtdatahash" xmlns:w16se="http://schemas.microsoft.com/office/word/2015/wordml/symex" xmlns:wpg="http://schemas.microsoft.com/office/word/2010/wordprocessingGroup" xmlns:wpi="http://schemas.microsoft.com/office/word/2010/wordprocessingInk" xmlns:wne="http://schemas.microsoft.com/office/word/2006/wordml" xmlns:wps="http://schemas.microsoft.com/office/word/2010/wordprocessingShape" mc:Ignorable="w14 w15 w16se w16cid w16 w16cex w16sdtdh wp14">
+<w:footnotes xmlns:wpc="http://schemas.microsoft.com/office/word/2010/wordprocessingCanvas" xmlns:cx="http://schemas.microsoft.com/office/drawing/2014/chartex" xmlns:cx1="http://schemas.microsoft.com/office/drawing/2015/9/8/chartex" xmlns:cx2="http://schemas.microsoft.com/office/drawing/2015/10/21/chartex" xmlns:cx3="http://schemas.microsoft.com/office/drawing/2016/5/9/chartex" xmlns:cx4="http://schemas.microsoft.com/office/drawing/2016/5/10/chartex" xmlns:cx5="http://schemas.microsoft.com/office/drawing/2016/5/11/chartex" xmlns:cx6="http://schemas.microsoft.com/office/drawing/2016/5/12/chartex" xmlns:cx7="http://schemas.microsoft.com/office/drawing/2016/5/13/chartex" xmlns:cx8="http://schemas.microsoft.com/office/drawing/2016/5/14/chartex" xmlns:mc="http://schemas.openxmlformats.org/markup-compatibility/2006" xmlns:aink="http://schemas.microsoft.com/office/drawing/2016/ink" xmlns:am3d="http://schemas.microsoft.com/office/drawing/2017/model3d" xmlns:o="urn:schemas-microsoft-com:office:office" xmlns:oel="http://schemas.microsoft.com/office/2019/extlst" xmlns:r="http://schemas.openxmlformats.org/officeDocument/2006/relationships" xmlns:m="http://schemas.openxmlformats.org/officeDocument/2006/math" xmlns:v="urn:schemas-microsoft-com:vml" xmlns:wp14="http://schemas.microsoft.com/office/word/2010/wordprocessingDrawing" xmlns:wp="http://schemas.openxmlformats.org/drawingml/2006/wordprocessingDrawing" xmlns:w10="urn:schemas-microsoft-com:office:word" xmlns:w="http://schemas.openxmlformats.org/wordprocessingml/2006/main" xmlns:w14="http://schemas.microsoft.com/office/word/2010/wordml" xmlns:w15="http://schemas.microsoft.com/office/word/2012/wordml" xmlns:w16cex="http://schemas.microsoft.com/office/word/2018/wordml/cex" xmlns:w16cid="http://schemas.microsoft.com/office/word/2016/wordml/cid" xmlns:w16="http://schemas.microsoft.com/office/word/2018/wordml" xmlns:w16du="http://schemas.microsoft.com/office/word/2023/wordml/word16du" xmlns:w16sdtdh="http://schemas.microsoft.com/office/word/2020/wordml/sdtdatahash" xmlns:w16sdtfl="http://schemas.microsoft.com/office/word/2024/wordml/sdtformatlock" xmlns:w16se="http://schemas.microsoft.com/office/word/2015/wordml/symex" xmlns:wpg="http://schemas.microsoft.com/office/word/2010/wordprocessingGroup" xmlns:wpi="http://schemas.microsoft.com/office/word/2010/wordprocessingInk" xmlns:wne="http://schemas.microsoft.com/office/word/2006/wordml" xmlns:wps="http://schemas.microsoft.com/office/word/2010/wordprocessingShape" mc:Ignorable="w14 w15 w16se w16cid w16 w16cex w16sdtdh w16sdtfl w16du wp14">
   <w:footnote w:type="separator" w:id="-1">
     <w:p>
       <w:r>
@@ -566,7 +556,7 @@
 </file>
 
 <file path=word/numbering.xml><?xml version="1.0" encoding="utf-8"?>
-<w:numbering xmlns:wpc="http://schemas.microsoft.com/office/word/2010/wordprocessingCanvas" xmlns:cx="http://schemas.microsoft.com/office/drawing/2014/chartex" xmlns:cx1="http://schemas.microsoft.com/office/drawing/2015/9/8/chartex" xmlns:cx2="http://schemas.microsoft.com/office/drawing/2015/10/21/chartex" xmlns:cx3="http://schemas.microsoft.com/office/drawing/2016/5/9/chartex" xmlns:cx4="http://schemas.microsoft.com/office/drawing/2016/5/10/chartex" xmlns:cx5="http://schemas.microsoft.com/office/drawing/2016/5/11/chartex" xmlns:cx6="http://schemas.microsoft.com/office/drawing/2016/5/12/chartex" xmlns:cx7="http://schemas.microsoft.com/office/drawing/2016/5/13/chartex" xmlns:cx8="http://schemas.microsoft.com/office/drawing/2016/5/14/chartex" xmlns:mc="http://schemas.openxmlformats.org/markup-compatibility/2006" xmlns:aink="http://schemas.microsoft.com/office/drawing/2016/ink" xmlns:am3d="http://schemas.microsoft.com/office/drawing/2017/model3d" xmlns:o="urn:schemas-microsoft-com:office:office" xmlns:r="http://schemas.openxmlformats.org/officeDocument/2006/relationships" xmlns:m="http://schemas.openxmlformats.org/officeDocument/2006/math" xmlns:v="urn:schemas-microsoft-com:vml" xmlns:wp14="http://schemas.microsoft.com/office/word/2010/wordprocessingDrawing" xmlns:wp="http://schemas.openxmlformats.org/drawingml/2006/wordprocessingDrawing" xmlns:w10="urn:schemas-microsoft-com:office:word" xmlns:w="http://schemas.openxmlformats.org/wordprocessingml/2006/main" xmlns:w14="http://schemas.microsoft.com/office/word/2010/wordml" xmlns:w15="http://schemas.microsoft.com/office/word/2012/wordml" xmlns:w16cex="http://schemas.microsoft.com/office/word/2018/wordml/cex" xmlns:w16cid="http://schemas.microsoft.com/office/word/2016/wordml/cid" xmlns:w16="http://schemas.microsoft.com/office/word/2018/wordml" xmlns:w16sdtdh="http://schemas.microsoft.com/office/word/2020/wordml/sdtdatahash" xmlns:w16se="http://schemas.microsoft.com/office/word/2015/wordml/symex" xmlns:wpg="http://schemas.microsoft.com/office/word/2010/wordprocessingGroup" xmlns:wpi="http://schemas.microsoft.com/office/word/2010/wordprocessingInk" xmlns:wne="http://schemas.microsoft.com/office/word/2006/wordml" xmlns:wps="http://schemas.microsoft.com/office/word/2010/wordprocessingShape" mc:Ignorable="w14 w15 w16se w16cid w16 w16cex w16sdtdh wp14">
+<w:numbering xmlns:wpc="http://schemas.microsoft.com/office/word/2010/wordprocessingCanvas" xmlns:cx="http://schemas.microsoft.com/office/drawing/2014/chartex" xmlns:cx1="http://schemas.microsoft.com/office/drawing/2015/9/8/chartex" xmlns:cx2="http://schemas.microsoft.com/office/drawing/2015/10/21/chartex" xmlns:cx3="http://schemas.microsoft.com/office/drawing/2016/5/9/chartex" xmlns:cx4="http://schemas.microsoft.com/office/drawing/2016/5/10/chartex" xmlns:cx5="http://schemas.microsoft.com/office/drawing/2016/5/11/chartex" xmlns:cx6="http://schemas.microsoft.com/office/drawing/2016/5/12/chartex" xmlns:cx7="http://schemas.microsoft.com/office/drawing/2016/5/13/chartex" xmlns:cx8="http://schemas.microsoft.com/office/drawing/2016/5/14/chartex" xmlns:mc="http://schemas.openxmlformats.org/markup-compatibility/2006" xmlns:aink="http://schemas.microsoft.com/office/drawing/2016/ink" xmlns:am3d="http://schemas.microsoft.com/office/drawing/2017/model3d" xmlns:o="urn:schemas-microsoft-com:office:office" xmlns:oel="http://schemas.microsoft.com/office/2019/extlst" xmlns:r="http://schemas.openxmlformats.org/officeDocument/2006/relationships" xmlns:m="http://schemas.openxmlformats.org/officeDocument/2006/math" xmlns:v="urn:schemas-microsoft-com:vml" xmlns:wp14="http://schemas.microsoft.com/office/word/2010/wordprocessingDrawing" xmlns:wp="http://schemas.openxmlformats.org/drawingml/2006/wordprocessingDrawing" xmlns:w10="urn:schemas-microsoft-com:office:word" xmlns:w="http://schemas.openxmlformats.org/wordprocessingml/2006/main" xmlns:w14="http://schemas.microsoft.com/office/word/2010/wordml" xmlns:w15="http://schemas.microsoft.com/office/word/2012/wordml" xmlns:w16cex="http://schemas.microsoft.com/office/word/2018/wordml/cex" xmlns:w16cid="http://schemas.microsoft.com/office/word/2016/wordml/cid" xmlns:w16="http://schemas.microsoft.com/office/word/2018/wordml" xmlns:w16du="http://schemas.microsoft.com/office/word/2023/wordml/word16du" xmlns:w16sdtdh="http://schemas.microsoft.com/office/word/2020/wordml/sdtdatahash" xmlns:w16sdtfl="http://schemas.microsoft.com/office/word/2024/wordml/sdtformatlock" xmlns:w16se="http://schemas.microsoft.com/office/word/2015/wordml/symex" xmlns:wpg="http://schemas.microsoft.com/office/word/2010/wordprocessingGroup" xmlns:wpi="http://schemas.microsoft.com/office/word/2010/wordprocessingInk" xmlns:wne="http://schemas.microsoft.com/office/word/2006/wordml" xmlns:wps="http://schemas.microsoft.com/office/word/2010/wordprocessingShape" mc:Ignorable="w14 w15 w16se w16cid w16 w16cex w16sdtdh w16sdtfl w16du wp14">
   <w:abstractNum w:abstractNumId="0" w15:restartNumberingAfterBreak="0">
     <w:nsid w:val="FFFFFF7C"/>
     <w:multiLevelType w:val="singleLevel"/>
@@ -856,44 +846,44 @@
       </w:pPr>
     </w:lvl>
   </w:abstractNum>
-  <w:num w:numId="1">
+  <w:num w:numId="1" w16cid:durableId="171073107">
     <w:abstractNumId w:val="10"/>
   </w:num>
-  <w:num w:numId="2">
+  <w:num w:numId="2" w16cid:durableId="1563326767">
     <w:abstractNumId w:val="0"/>
   </w:num>
-  <w:num w:numId="3">
+  <w:num w:numId="3" w16cid:durableId="2068646186">
     <w:abstractNumId w:val="1"/>
   </w:num>
-  <w:num w:numId="4">
+  <w:num w:numId="4" w16cid:durableId="1038358674">
     <w:abstractNumId w:val="2"/>
   </w:num>
-  <w:num w:numId="5">
+  <w:num w:numId="5" w16cid:durableId="2068410411">
     <w:abstractNumId w:val="3"/>
   </w:num>
-  <w:num w:numId="6">
+  <w:num w:numId="6" w16cid:durableId="1840801912">
     <w:abstractNumId w:val="8"/>
   </w:num>
-  <w:num w:numId="7">
+  <w:num w:numId="7" w16cid:durableId="136991748">
     <w:abstractNumId w:val="4"/>
   </w:num>
-  <w:num w:numId="8">
+  <w:num w:numId="8" w16cid:durableId="1741100250">
     <w:abstractNumId w:val="5"/>
   </w:num>
-  <w:num w:numId="9">
+  <w:num w:numId="9" w16cid:durableId="2076582524">
     <w:abstractNumId w:val="6"/>
   </w:num>
-  <w:num w:numId="10">
+  <w:num w:numId="10" w16cid:durableId="1384601038">
     <w:abstractNumId w:val="7"/>
   </w:num>
-  <w:num w:numId="11">
+  <w:num w:numId="11" w16cid:durableId="2133085397">
     <w:abstractNumId w:val="9"/>
   </w:num>
 </w:numbering>
 </file>
 
 <file path=word/styles.xml><?xml version="1.0" encoding="utf-8"?>
-<w:styles xmlns:mc="http://schemas.openxmlformats.org/markup-compatibility/2006" xmlns:r="http://schemas.openxmlformats.org/officeDocument/2006/relationships" xmlns:w="http://schemas.openxmlformats.org/wordprocessingml/2006/main" xmlns:w14="http://schemas.microsoft.com/office/word/2010/wordml" xmlns:w15="http://schemas.microsoft.com/office/word/2012/wordml" xmlns:w16cex="http://schemas.microsoft.com/office/word/2018/wordml/cex" xmlns:w16cid="http://schemas.microsoft.com/office/word/2016/wordml/cid" xmlns:w16="http://schemas.microsoft.com/office/word/2018/wordml" xmlns:w16sdtdh="http://schemas.microsoft.com/office/word/2020/wordml/sdtdatahash" xmlns:w16se="http://schemas.microsoft.com/office/word/2015/wordml/symex" mc:Ignorable="w14 w15 w16se w16cid w16 w16cex w16sdtdh">
+<w:styles xmlns:mc="http://schemas.openxmlformats.org/markup-compatibility/2006" xmlns:r="http://schemas.openxmlformats.org/officeDocument/2006/relationships" xmlns:w="http://schemas.openxmlformats.org/wordprocessingml/2006/main" xmlns:w14="http://schemas.microsoft.com/office/word/2010/wordml" xmlns:w15="http://schemas.microsoft.com/office/word/2012/wordml" xmlns:w16cex="http://schemas.microsoft.com/office/word/2018/wordml/cex" xmlns:w16cid="http://schemas.microsoft.com/office/word/2016/wordml/cid" xmlns:w16="http://schemas.microsoft.com/office/word/2018/wordml" xmlns:w16du="http://schemas.microsoft.com/office/word/2023/wordml/word16du" xmlns:w16sdtdh="http://schemas.microsoft.com/office/word/2020/wordml/sdtdatahash" xmlns:w16sdtfl="http://schemas.microsoft.com/office/word/2024/wordml/sdtformatlock" xmlns:w16se="http://schemas.microsoft.com/office/word/2015/wordml/symex" mc:Ignorable="w14 w15 w16se w16cid w16 w16cex w16sdtdh w16sdtfl w16du">
   <w:docDefaults>
     <w:rPrDefault>
       <w:rPr>
@@ -1799,6 +1789,16 @@
     <w:qFormat/>
     <w:rsid w:val="00817769"/>
   </w:style>
+  <w:style w:type="character" w:customStyle="1" w:styleId="hidden">
+    <w:name w:val="hidden"/>
+    <w:basedOn w:val="DefaultParagraphFont"/>
+    <w:uiPriority w:val="1"/>
+    <w:qFormat/>
+    <w:rsid w:val="005378D2"/>
+    <w:rPr>
+      <w:vanish/>
+    </w:rPr>
+  </w:style>
 </w:styles>
 </file>
 

</xml_diff>